<commit_message>
Afinamento Termo de Abertura
</commit_message>
<xml_diff>
--- a/docs/Termo_Abertura.docx
+++ b/docs/Termo_Abertura.docx
@@ -1,6 +1,6 @@
 
 <file path=word/document.xml><?xml version="1.0" encoding="utf-8"?>
-<w:document xmlns:wpc="http://schemas.microsoft.com/office/word/2010/wordprocessingCanvas" xmlns:cx="http://schemas.microsoft.com/office/drawing/2014/chartex" xmlns:cx1="http://schemas.microsoft.com/office/drawing/2015/9/8/chartex" xmlns:cx2="http://schemas.microsoft.com/office/drawing/2015/10/21/chartex" xmlns:cx3="http://schemas.microsoft.com/office/drawing/2016/5/9/chartex" xmlns:cx4="http://schemas.microsoft.com/office/drawing/2016/5/10/chartex" xmlns:cx5="http://schemas.microsoft.com/office/drawing/2016/5/11/chartex" xmlns:cx6="http://schemas.microsoft.com/office/drawing/2016/5/12/chartex" xmlns:cx7="http://schemas.microsoft.com/office/drawing/2016/5/13/chartex" xmlns:cx8="http://schemas.microsoft.com/office/drawing/2016/5/14/chartex" xmlns:mc="http://schemas.openxmlformats.org/markup-compatibility/2006" xmlns:aink="http://schemas.microsoft.com/office/drawing/2016/ink" xmlns:am3d="http://schemas.microsoft.com/office/drawing/2017/model3d" xmlns:o="urn:schemas-microsoft-com:office:office" xmlns:r="http://schemas.openxmlformats.org/officeDocument/2006/relationships" xmlns:m="http://schemas.openxmlformats.org/officeDocument/2006/math" xmlns:v="urn:schemas-microsoft-com:vml" xmlns:wp14="http://schemas.microsoft.com/office/word/2010/wordprocessingDrawing" xmlns:wp="http://schemas.openxmlformats.org/drawingml/2006/wordprocessingDrawing" xmlns:w10="urn:schemas-microsoft-com:office:word" xmlns:w="http://schemas.openxmlformats.org/wordprocessingml/2006/main" xmlns:w14="http://schemas.microsoft.com/office/word/2010/wordml" xmlns:w15="http://schemas.microsoft.com/office/word/2012/wordml" xmlns:w16cid="http://schemas.microsoft.com/office/word/2016/wordml/cid" xmlns:w16se="http://schemas.microsoft.com/office/word/2015/wordml/symex" xmlns:wpg="http://schemas.microsoft.com/office/word/2010/wordprocessingGroup" xmlns:wpi="http://schemas.microsoft.com/office/word/2010/wordprocessingInk" xmlns:wne="http://schemas.microsoft.com/office/word/2006/wordml" xmlns:wps="http://schemas.microsoft.com/office/word/2010/wordprocessingShape" mc:Ignorable="w14 w15 w16se w16cid wp14">
+<w:document xmlns:wpc="http://schemas.microsoft.com/office/word/2010/wordprocessingCanvas" xmlns:cx="http://schemas.microsoft.com/office/drawing/2014/chartex" xmlns:cx1="http://schemas.microsoft.com/office/drawing/2015/9/8/chartex" xmlns:cx2="http://schemas.microsoft.com/office/drawing/2015/10/21/chartex" xmlns:cx3="http://schemas.microsoft.com/office/drawing/2016/5/9/chartex" xmlns:cx4="http://schemas.microsoft.com/office/drawing/2016/5/10/chartex" xmlns:cx5="http://schemas.microsoft.com/office/drawing/2016/5/11/chartex" xmlns:cx6="http://schemas.microsoft.com/office/drawing/2016/5/12/chartex" xmlns:cx7="http://schemas.microsoft.com/office/drawing/2016/5/13/chartex" xmlns:cx8="http://schemas.microsoft.com/office/drawing/2016/5/14/chartex" xmlns:mc="http://schemas.openxmlformats.org/markup-compatibility/2006" xmlns:aink="http://schemas.microsoft.com/office/drawing/2016/ink" xmlns:am3d="http://schemas.microsoft.com/office/drawing/2017/model3d" xmlns:o="urn:schemas-microsoft-com:office:office" xmlns:oel="http://schemas.microsoft.com/office/2019/extlst" xmlns:r="http://schemas.openxmlformats.org/officeDocument/2006/relationships" xmlns:m="http://schemas.openxmlformats.org/officeDocument/2006/math" xmlns:v="urn:schemas-microsoft-com:vml" xmlns:wp14="http://schemas.microsoft.com/office/word/2010/wordprocessingDrawing" xmlns:wp="http://schemas.openxmlformats.org/drawingml/2006/wordprocessingDrawing" xmlns:w10="urn:schemas-microsoft-com:office:word" xmlns:w="http://schemas.openxmlformats.org/wordprocessingml/2006/main" xmlns:w14="http://schemas.microsoft.com/office/word/2010/wordml" xmlns:w15="http://schemas.microsoft.com/office/word/2012/wordml" xmlns:w16cex="http://schemas.microsoft.com/office/word/2018/wordml/cex" xmlns:w16cid="http://schemas.microsoft.com/office/word/2016/wordml/cid" xmlns:w16="http://schemas.microsoft.com/office/word/2018/wordml" xmlns:w16sdtdh="http://schemas.microsoft.com/office/word/2020/wordml/sdtdatahash" xmlns:w16se="http://schemas.microsoft.com/office/word/2015/wordml/symex" xmlns:wpg="http://schemas.microsoft.com/office/word/2010/wordprocessingGroup" xmlns:wpi="http://schemas.microsoft.com/office/word/2010/wordprocessingInk" xmlns:wne="http://schemas.microsoft.com/office/word/2006/wordml" xmlns:wps="http://schemas.microsoft.com/office/word/2010/wordprocessingShape" mc:Ignorable="w14 w15 w16se w16cid w16 w16cex w16sdtdh wp14">
   <w:body>
     <w:p>
       <w:pPr>
@@ -29,51 +29,6 @@
       </w:pPr>
       <w:r>
         <w:t>Data</w:t>
-      </w:r>
-    </w:p>
-    <w:p>
-      <w:r>
-        <w:t>28</w:t>
-      </w:r>
-      <w:r>
-        <w:t>/</w:t>
-      </w:r>
-      <w:r>
-        <w:t>08</w:t>
-      </w:r>
-      <w:r>
-        <w:t>/2023</w:t>
-      </w:r>
-    </w:p>
-    <w:p>
-      <w:pPr>
-        <w:pStyle w:val="Ttulo1"/>
-      </w:pPr>
-      <w:r>
-        <w:t>Stakeholders</w:t>
-      </w:r>
-    </w:p>
-    <w:p>
-      <w:r>
-        <w:t>Professor Thiago</w:t>
-      </w:r>
-      <w:r>
-        <w:t xml:space="preserve"> Adriano</w:t>
-      </w:r>
-    </w:p>
-    <w:p>
-      <w:r>
-        <w:t>Lucas Guilherme Hanke</w:t>
-      </w:r>
-    </w:p>
-    <w:p>
-      <w:r>
-        <w:t>João Gasparini</w:t>
-      </w:r>
-    </w:p>
-    <w:p>
-      <w:r>
-        <w:t>Victoria Pacheco</w:t>
       </w:r>
     </w:p>
     <w:p>
@@ -86,37 +41,99 @@
         <w:rPr>
           <w:lang w:val="en-US"/>
         </w:rPr>
-        <w:t>Rafael A</w:t>
+        <w:t>28</w:t>
       </w:r>
       <w:r>
         <w:rPr>
           <w:lang w:val="en-US"/>
         </w:rPr>
-        <w:t>raujo</w:t>
-      </w:r>
-    </w:p>
-    <w:p>
-      <w:pPr>
+        <w:t>/</w:t>
+      </w:r>
+      <w:r>
         <w:rPr>
           <w:lang w:val="en-US"/>
         </w:rPr>
-      </w:pPr>
+        <w:t>08</w:t>
+      </w:r>
       <w:r>
         <w:rPr>
           <w:lang w:val="en-US"/>
         </w:rPr>
-        <w:t xml:space="preserve">Cristian Richard </w:t>
-      </w:r>
-      <w:proofErr w:type="spellStart"/>
-      <w:r>
+        <w:t>/2023</w:t>
+      </w:r>
+    </w:p>
+    <w:p>
+      <w:pPr>
+        <w:pStyle w:val="Ttulo1"/>
         <w:rPr>
           <w:lang w:val="en-US"/>
         </w:rPr>
-        <w:t>Kulessa</w:t>
+      </w:pPr>
+      <w:r>
+        <w:rPr>
+          <w:lang w:val="en-US"/>
+        </w:rPr>
+        <w:t>Stakeholders</w:t>
+      </w:r>
+    </w:p>
+    <w:p>
+      <w:pPr>
+        <w:rPr>
+          <w:lang w:val="en-US"/>
+        </w:rPr>
+      </w:pPr>
+      <w:r>
+        <w:rPr>
+          <w:lang w:val="en-US"/>
+        </w:rPr>
+        <w:t>Professor Thiago</w:t>
+      </w:r>
+      <w:r>
+        <w:rPr>
+          <w:lang w:val="en-US"/>
+        </w:rPr>
+        <w:t xml:space="preserve"> Adriano</w:t>
+      </w:r>
+    </w:p>
+    <w:p>
+      <w:pPr>
+        <w:rPr>
+          <w:lang w:val="en-US"/>
+        </w:rPr>
+      </w:pPr>
+      <w:r>
+        <w:rPr>
+          <w:lang w:val="en-US"/>
+        </w:rPr>
+        <w:t>Lucas Guilherme Hanke</w:t>
+      </w:r>
+    </w:p>
+    <w:p>
+      <w:r>
+        <w:t>João Gasparini</w:t>
+      </w:r>
+    </w:p>
+    <w:p>
+      <w:r>
+        <w:t>Victoria Pacheco</w:t>
+      </w:r>
+    </w:p>
+    <w:p>
+      <w:r>
+        <w:t xml:space="preserve">Rafael </w:t>
+      </w:r>
+      <w:proofErr w:type="spellStart"/>
+      <w:r>
+        <w:t>Araujo</w:t>
       </w:r>
       <w:proofErr w:type="spellEnd"/>
     </w:p>
     <w:p>
+      <w:r>
+        <w:t>Cristian Richard Kulessa</w:t>
+      </w:r>
+    </w:p>
+    <w:p>
       <w:pPr>
         <w:pStyle w:val="Ttulo1"/>
       </w:pPr>
@@ -151,13 +168,8 @@
     </w:p>
     <w:p>
       <w:r>
-        <w:t xml:space="preserve">Cristian Richard </w:t>
-      </w:r>
-      <w:proofErr w:type="spellStart"/>
-      <w:r>
-        <w:t>Kulessa</w:t>
-      </w:r>
-      <w:proofErr w:type="spellEnd"/>
+        <w:t>Cristian Richard Kulessa</w:t>
+      </w:r>
     </w:p>
     <w:p>
       <w:pPr>
@@ -204,31 +216,36 @@
         <w:t>que seja criada</w:t>
       </w:r>
       <w:r>
-        <w:t xml:space="preserve"> uma aplicação Web que terá acesso ao banco de dados SQL e as imagens serão armazenadas no Azure </w:t>
-      </w:r>
-      <w:proofErr w:type="spellStart"/>
-      <w:r>
-        <w:t>Blob</w:t>
-      </w:r>
-      <w:proofErr w:type="spellEnd"/>
+        <w:t xml:space="preserve"> uma aplicação Web que terá acesso ao banco de dados SQL e as imagens serão armazenadas no </w:t>
+      </w:r>
+      <w:r>
+        <w:rPr>
+          <w:lang w:val="en-US"/>
+        </w:rPr>
+        <w:t>Azure Blob Storage</w:t>
+      </w:r>
+      <w:r>
+        <w:t>, e hospedado os recursos no Azure.</w:t>
+      </w:r>
+    </w:p>
+    <w:p>
+      <w:r>
+        <w:t>A Aplicação Web será um</w:t>
+      </w:r>
+      <w:r>
+        <w:t>a API</w:t>
+      </w:r>
       <w:r>
         <w:t xml:space="preserve"> </w:t>
       </w:r>
-      <w:proofErr w:type="spellStart"/>
-      <w:r>
-        <w:t>Storage</w:t>
-      </w:r>
-      <w:proofErr w:type="spellEnd"/>
-      <w:r>
-        <w:t>, e hospedado os recursos no Azure.</w:t>
-      </w:r>
-    </w:p>
-    <w:p>
-      <w:r>
-        <w:t xml:space="preserve">A Aplicação Web será um </w:t>
-      </w:r>
-      <w:r>
-        <w:t>sistema para gerenciamento e venda de ingresso para eventos.</w:t>
+      <w:r>
+        <w:t>para</w:t>
+      </w:r>
+      <w:r>
+        <w:t xml:space="preserve"> um sistema</w:t>
+      </w:r>
+      <w:r>
+        <w:t xml:space="preserve"> gerenciamento e venda de ingresso para eventos.</w:t>
       </w:r>
     </w:p>
     <w:p>
@@ -238,21 +255,13 @@
     </w:p>
     <w:p>
       <w:r>
+        <w:t>O usuário com nível de permissão “Backoffice”, se autentica na aplicação, e pode listar, cadastrar, alterar, ou cancelar os eventos.</w:t>
+      </w:r>
+    </w:p>
+    <w:p>
+      <w:r>
         <w:t>O usuário com nível de permissão “</w:t>
       </w:r>
-      <w:proofErr w:type="spellStart"/>
-      <w:r>
-        <w:t>Backoffice</w:t>
-      </w:r>
-      <w:proofErr w:type="spellEnd"/>
-      <w:r>
-        <w:t>”, se autentica na aplicação, e pode listar, cadastrar, alterar, ou cancelar os eventos.</w:t>
-      </w:r>
-    </w:p>
-    <w:p>
-      <w:r>
-        <w:t>O usuário com nível de permissão “</w:t>
-      </w:r>
       <w:r>
         <w:t>Admin</w:t>
       </w:r>
@@ -280,14 +289,13 @@
       <w:r>
         <w:t xml:space="preserve">dos </w:t>
       </w:r>
-      <w:proofErr w:type="spellStart"/>
-      <w:r>
-        <w:t>usuarios</w:t>
-      </w:r>
-      <w:proofErr w:type="spellEnd"/>
-    </w:p>
-    <w:p>
-      <w:r>
+      <w:r>
+        <w:t>usuários</w:t>
+      </w:r>
+    </w:p>
+    <w:p>
+      <w:r>
+        <w:lastRenderedPageBreak/>
         <w:t xml:space="preserve">O </w:t>
       </w:r>
       <w:r>
@@ -311,7 +319,6 @@
         <w:pStyle w:val="Ttulo1"/>
       </w:pPr>
       <w:r>
-        <w:lastRenderedPageBreak/>
         <w:t xml:space="preserve">Objetivos </w:t>
       </w:r>
       <w:r>
@@ -514,19 +521,29 @@
         <w:t xml:space="preserve">O projeto deve estar em conformidade com o enunciado do </w:t>
       </w:r>
       <w:r>
+        <w:rPr>
+          <w:lang w:val="en-US"/>
+        </w:rPr>
         <w:t>T</w:t>
       </w:r>
       <w:r>
+        <w:rPr>
+          <w:lang w:val="en-US"/>
+        </w:rPr>
         <w:t xml:space="preserve">ech </w:t>
       </w:r>
-      <w:proofErr w:type="spellStart"/>
-      <w:r>
+      <w:r>
+        <w:rPr>
+          <w:lang w:val="en-US"/>
+        </w:rPr>
         <w:t>C</w:t>
       </w:r>
       <w:r>
+        <w:rPr>
+          <w:lang w:val="en-US"/>
+        </w:rPr>
         <w:t>hallenge</w:t>
       </w:r>
-      <w:proofErr w:type="spellEnd"/>
       <w:r>
         <w:t xml:space="preserve">. </w:t>
       </w:r>
@@ -571,21 +588,14 @@
         <w:t xml:space="preserve">Cloud Azure: o projeto depende dos serviços oferecidos pela Azure. </w:t>
       </w:r>
       <w:r>
-        <w:t xml:space="preserve">Como por exemplo o Azure </w:t>
-      </w:r>
-      <w:proofErr w:type="spellStart"/>
-      <w:r>
-        <w:t>Blob</w:t>
-      </w:r>
-      <w:proofErr w:type="spellEnd"/>
-      <w:r>
-        <w:t xml:space="preserve"> </w:t>
-      </w:r>
-      <w:proofErr w:type="spellStart"/>
-      <w:r>
-        <w:t>Storage</w:t>
-      </w:r>
-      <w:proofErr w:type="spellEnd"/>
+        <w:t xml:space="preserve">Como por exemplo o </w:t>
+      </w:r>
+      <w:r>
+        <w:rPr>
+          <w:lang w:val="en-US"/>
+        </w:rPr>
+        <w:t>Azure Blob Storage</w:t>
+      </w:r>
       <w:r>
         <w:t xml:space="preserve"> e o Azure SQL.</w:t>
       </w:r>
@@ -620,45 +630,38 @@
         </w:numPr>
       </w:pPr>
       <w:r>
-        <w:t xml:space="preserve">Azure </w:t>
+        <w:rPr>
+          <w:lang w:val="en-US"/>
+        </w:rPr>
+        <w:t>Azure DevOps Boards</w:t>
+      </w:r>
+      <w:r>
+        <w:t>: ser</w:t>
+      </w:r>
+      <w:r>
+        <w:t>á a ferramenta utilizada para gerenciamento das tarefas.</w:t>
+      </w:r>
+    </w:p>
+    <w:p>
+      <w:pPr>
+        <w:pStyle w:val="Ttulo1"/>
+      </w:pPr>
+      <w:r>
+        <w:t>Estratégia de comunicação</w:t>
+      </w:r>
+    </w:p>
+    <w:p>
+      <w:r>
+        <w:t xml:space="preserve">Serão realizadas reuniões semanais para discussão e alinhamento do projeto através da ferramenta </w:t>
       </w:r>
       <w:proofErr w:type="spellStart"/>
       <w:r>
-        <w:t>DevOps</w:t>
+        <w:t>Discord</w:t>
       </w:r>
       <w:proofErr w:type="spellEnd"/>
       <w:r>
-        <w:t xml:space="preserve"> Boards</w:t>
-      </w:r>
-      <w:r>
-        <w:t>: ser</w:t>
-      </w:r>
-      <w:r>
-        <w:t>á a ferramenta utilizada para gerenciamento das tarefas.</w:t>
-      </w:r>
-    </w:p>
-    <w:p>
-      <w:pPr>
-        <w:pStyle w:val="Ttulo1"/>
-      </w:pPr>
-      <w:r>
-        <w:t>Estratégia de comunicação</w:t>
-      </w:r>
-    </w:p>
-    <w:p>
-      <w:r>
-        <w:t xml:space="preserve">Serão realizadas reuniões semanais para discussão e alinhamento do projeto através da ferramenta </w:t>
-      </w:r>
-      <w:proofErr w:type="spellStart"/>
-      <w:r>
-        <w:t>Discord</w:t>
-      </w:r>
-      <w:proofErr w:type="spellEnd"/>
-      <w:r>
         <w:t>.</w:t>
       </w:r>
-      <w:bookmarkStart w:id="0" w:name="_GoBack"/>
-      <w:bookmarkEnd w:id="0"/>
     </w:p>
     <w:p>
       <w:pPr>
@@ -691,7 +694,7 @@
 </file>
 
 <file path=word/numbering.xml><?xml version="1.0" encoding="utf-8"?>
-<w:numbering xmlns:wpc="http://schemas.microsoft.com/office/word/2010/wordprocessingCanvas" xmlns:cx="http://schemas.microsoft.com/office/drawing/2014/chartex" xmlns:cx1="http://schemas.microsoft.com/office/drawing/2015/9/8/chartex" xmlns:cx2="http://schemas.microsoft.com/office/drawing/2015/10/21/chartex" xmlns:cx3="http://schemas.microsoft.com/office/drawing/2016/5/9/chartex" xmlns:cx4="http://schemas.microsoft.com/office/drawing/2016/5/10/chartex" xmlns:cx5="http://schemas.microsoft.com/office/drawing/2016/5/11/chartex" xmlns:cx6="http://schemas.microsoft.com/office/drawing/2016/5/12/chartex" xmlns:cx7="http://schemas.microsoft.com/office/drawing/2016/5/13/chartex" xmlns:cx8="http://schemas.microsoft.com/office/drawing/2016/5/14/chartex" xmlns:mc="http://schemas.openxmlformats.org/markup-compatibility/2006" xmlns:aink="http://schemas.microsoft.com/office/drawing/2016/ink" xmlns:am3d="http://schemas.microsoft.com/office/drawing/2017/model3d" xmlns:o="urn:schemas-microsoft-com:office:office" xmlns:r="http://schemas.openxmlformats.org/officeDocument/2006/relationships" xmlns:m="http://schemas.openxmlformats.org/officeDocument/2006/math" xmlns:v="urn:schemas-microsoft-com:vml" xmlns:wp14="http://schemas.microsoft.com/office/word/2010/wordprocessingDrawing" xmlns:wp="http://schemas.openxmlformats.org/drawingml/2006/wordprocessingDrawing" xmlns:w10="urn:schemas-microsoft-com:office:word" xmlns:w="http://schemas.openxmlformats.org/wordprocessingml/2006/main" xmlns:w14="http://schemas.microsoft.com/office/word/2010/wordml" xmlns:w15="http://schemas.microsoft.com/office/word/2012/wordml" xmlns:w16cid="http://schemas.microsoft.com/office/word/2016/wordml/cid" xmlns:w16se="http://schemas.microsoft.com/office/word/2015/wordml/symex" xmlns:wpg="http://schemas.microsoft.com/office/word/2010/wordprocessingGroup" xmlns:wpi="http://schemas.microsoft.com/office/word/2010/wordprocessingInk" xmlns:wne="http://schemas.microsoft.com/office/word/2006/wordml" xmlns:wps="http://schemas.microsoft.com/office/word/2010/wordprocessingShape" mc:Ignorable="w14 w15 w16se w16cid wp14">
+<w:numbering xmlns:wpc="http://schemas.microsoft.com/office/word/2010/wordprocessingCanvas" xmlns:cx="http://schemas.microsoft.com/office/drawing/2014/chartex" xmlns:cx1="http://schemas.microsoft.com/office/drawing/2015/9/8/chartex" xmlns:cx2="http://schemas.microsoft.com/office/drawing/2015/10/21/chartex" xmlns:cx3="http://schemas.microsoft.com/office/drawing/2016/5/9/chartex" xmlns:cx4="http://schemas.microsoft.com/office/drawing/2016/5/10/chartex" xmlns:cx5="http://schemas.microsoft.com/office/drawing/2016/5/11/chartex" xmlns:cx6="http://schemas.microsoft.com/office/drawing/2016/5/12/chartex" xmlns:cx7="http://schemas.microsoft.com/office/drawing/2016/5/13/chartex" xmlns:cx8="http://schemas.microsoft.com/office/drawing/2016/5/14/chartex" xmlns:mc="http://schemas.openxmlformats.org/markup-compatibility/2006" xmlns:aink="http://schemas.microsoft.com/office/drawing/2016/ink" xmlns:am3d="http://schemas.microsoft.com/office/drawing/2017/model3d" xmlns:o="urn:schemas-microsoft-com:office:office" xmlns:oel="http://schemas.microsoft.com/office/2019/extlst" xmlns:r="http://schemas.openxmlformats.org/officeDocument/2006/relationships" xmlns:m="http://schemas.openxmlformats.org/officeDocument/2006/math" xmlns:v="urn:schemas-microsoft-com:vml" xmlns:wp14="http://schemas.microsoft.com/office/word/2010/wordprocessingDrawing" xmlns:wp="http://schemas.openxmlformats.org/drawingml/2006/wordprocessingDrawing" xmlns:w10="urn:schemas-microsoft-com:office:word" xmlns:w="http://schemas.openxmlformats.org/wordprocessingml/2006/main" xmlns:w14="http://schemas.microsoft.com/office/word/2010/wordml" xmlns:w15="http://schemas.microsoft.com/office/word/2012/wordml" xmlns:w16cex="http://schemas.microsoft.com/office/word/2018/wordml/cex" xmlns:w16cid="http://schemas.microsoft.com/office/word/2016/wordml/cid" xmlns:w16="http://schemas.microsoft.com/office/word/2018/wordml" xmlns:w16sdtdh="http://schemas.microsoft.com/office/word/2020/wordml/sdtdatahash" xmlns:w16se="http://schemas.microsoft.com/office/word/2015/wordml/symex" xmlns:wpg="http://schemas.microsoft.com/office/word/2010/wordprocessingGroup" xmlns:wpi="http://schemas.microsoft.com/office/word/2010/wordprocessingInk" xmlns:wne="http://schemas.microsoft.com/office/word/2006/wordml" xmlns:wps="http://schemas.microsoft.com/office/word/2010/wordprocessingShape" mc:Ignorable="w14 w15 w16se w16cid w16 w16cex w16sdtdh wp14">
   <w:abstractNum w:abstractNumId="0" w15:restartNumberingAfterBreak="0">
     <w:nsid w:val="03FFBB03"/>
     <w:multiLevelType w:val="hybridMultilevel"/>
@@ -1257,26 +1260,26 @@
       </w:rPr>
     </w:lvl>
   </w:abstractNum>
-  <w:num w:numId="1">
+  <w:num w:numId="1" w16cid:durableId="348994785">
     <w:abstractNumId w:val="1"/>
   </w:num>
-  <w:num w:numId="2">
+  <w:num w:numId="2" w16cid:durableId="1175464297">
     <w:abstractNumId w:val="4"/>
   </w:num>
-  <w:num w:numId="3">
+  <w:num w:numId="3" w16cid:durableId="1256137081">
     <w:abstractNumId w:val="2"/>
   </w:num>
-  <w:num w:numId="4">
+  <w:num w:numId="4" w16cid:durableId="2039817826">
     <w:abstractNumId w:val="0"/>
   </w:num>
-  <w:num w:numId="5">
+  <w:num w:numId="5" w16cid:durableId="1682511482">
     <w:abstractNumId w:val="3"/>
   </w:num>
 </w:numbering>
 </file>
 
 <file path=word/styles.xml><?xml version="1.0" encoding="utf-8"?>
-<w:styles xmlns:mc="http://schemas.openxmlformats.org/markup-compatibility/2006" xmlns:r="http://schemas.openxmlformats.org/officeDocument/2006/relationships" xmlns:w="http://schemas.openxmlformats.org/wordprocessingml/2006/main" xmlns:w14="http://schemas.microsoft.com/office/word/2010/wordml" xmlns:w15="http://schemas.microsoft.com/office/word/2012/wordml" xmlns:w16cid="http://schemas.microsoft.com/office/word/2016/wordml/cid" xmlns:w16se="http://schemas.microsoft.com/office/word/2015/wordml/symex" mc:Ignorable="w14 w15 w16se w16cid">
+<w:styles xmlns:mc="http://schemas.openxmlformats.org/markup-compatibility/2006" xmlns:r="http://schemas.openxmlformats.org/officeDocument/2006/relationships" xmlns:w="http://schemas.openxmlformats.org/wordprocessingml/2006/main" xmlns:w14="http://schemas.microsoft.com/office/word/2010/wordml" xmlns:w15="http://schemas.microsoft.com/office/word/2012/wordml" xmlns:w16cex="http://schemas.microsoft.com/office/word/2018/wordml/cex" xmlns:w16cid="http://schemas.microsoft.com/office/word/2016/wordml/cid" xmlns:w16="http://schemas.microsoft.com/office/word/2018/wordml" xmlns:w16sdtdh="http://schemas.microsoft.com/office/word/2020/wordml/sdtdatahash" xmlns:w16se="http://schemas.microsoft.com/office/word/2015/wordml/symex" mc:Ignorable="w14 w15 w16se w16cid w16 w16cex w16sdtdh">
   <w:docDefaults>
     <w:rPrDefault>
       <w:rPr>
@@ -1294,7 +1297,7 @@
       </w:pPr>
     </w:pPrDefault>
   </w:docDefaults>
-  <w:latentStyles w:defLockedState="0" w:defUIPriority="99" w:defSemiHidden="0" w:defUnhideWhenUsed="0" w:defQFormat="0" w:count="377">
+  <w:latentStyles w:defLockedState="0" w:defUIPriority="99" w:defSemiHidden="0" w:defUnhideWhenUsed="0" w:defQFormat="0" w:count="376">
     <w:lsdException w:name="Normal" w:uiPriority="0" w:qFormat="1"/>
     <w:lsdException w:name="heading 1" w:uiPriority="9" w:qFormat="1"/>
     <w:lsdException w:name="heading 2" w:semiHidden="1" w:uiPriority="9" w:unhideWhenUsed="1" w:qFormat="1"/>
@@ -1400,6 +1403,7 @@
     <w:lsdException w:name="HTML Sample" w:semiHidden="1" w:unhideWhenUsed="1"/>
     <w:lsdException w:name="HTML Typewriter" w:semiHidden="1" w:unhideWhenUsed="1"/>
     <w:lsdException w:name="HTML Variable" w:semiHidden="1" w:unhideWhenUsed="1"/>
+    <w:lsdException w:name="Normal Table" w:semiHidden="1" w:unhideWhenUsed="1"/>
     <w:lsdException w:name="annotation subject" w:semiHidden="1" w:unhideWhenUsed="1"/>
     <w:lsdException w:name="No List" w:semiHidden="1" w:unhideWhenUsed="1"/>
     <w:lsdException w:name="Outline List 1" w:semiHidden="1" w:unhideWhenUsed="1"/>
@@ -1446,8 +1450,10 @@
     <w:lsdException w:name="Table Subtle 2" w:semiHidden="1" w:unhideWhenUsed="1"/>
     <w:lsdException w:name="Table Web 1" w:semiHidden="1" w:unhideWhenUsed="1"/>
     <w:lsdException w:name="Table Web 2" w:semiHidden="1" w:unhideWhenUsed="1"/>
+    <w:lsdException w:name="Table Web 3" w:semiHidden="1" w:unhideWhenUsed="1"/>
     <w:lsdException w:name="Balloon Text" w:semiHidden="1" w:unhideWhenUsed="1"/>
     <w:lsdException w:name="Table Grid" w:uiPriority="39"/>
+    <w:lsdException w:name="Table Theme" w:semiHidden="1" w:unhideWhenUsed="1"/>
     <w:lsdException w:name="Placeholder Text" w:semiHidden="1"/>
     <w:lsdException w:name="No Spacing" w:uiPriority="1" w:qFormat="1"/>
     <w:lsdException w:name="Light Shading" w:uiPriority="60"/>
@@ -1668,7 +1674,6 @@
     <w:lsdException w:name="Hashtag" w:semiHidden="1" w:unhideWhenUsed="1"/>
     <w:lsdException w:name="Unresolved Mention" w:semiHidden="1" w:unhideWhenUsed="1"/>
     <w:lsdException w:name="Smart Link" w:semiHidden="1" w:unhideWhenUsed="1"/>
-    <w:lsdException w:name="Smart Link Error" w:semiHidden="1" w:unhideWhenUsed="1"/>
   </w:latentStyles>
   <w:style w:type="paragraph" w:default="1" w:styleId="Normal">
     <w:name w:val="Normal"/>

</xml_diff>